<commit_message>
No se hicieron cambios
</commit_message>
<xml_diff>
--- a/manuales/Manual_tecnico.docx
+++ b/manuales/Manual_tecnico.docx
@@ -20,181 +20,181 @@
         </w:rPr>
         <w:t>Características mínimas para el despliegue de una aplicación</w:t>
       </w:r>
-    </w:p>
-    <w:p>
-      <w:pPr>
-        <w:pStyle w:val="NormalWeb"/>
-        <w:jc w:val="center"/>
-        <w:rPr>
-          <w:color w:val="000000"/>
-          <w:sz w:val="27"/>
-          <w:szCs w:val="27"/>
-        </w:rPr>
-      </w:pPr>
-      <w:r>
-        <w:rPr>
-          <w:color w:val="000000"/>
-          <w:sz w:val="27"/>
-          <w:szCs w:val="27"/>
-        </w:rPr>
-        <w:t>Aprendices:</w:t>
-      </w:r>
-    </w:p>
-    <w:p>
-      <w:pPr>
-        <w:pStyle w:val="NormalWeb"/>
-        <w:jc w:val="center"/>
-        <w:rPr>
-          <w:color w:val="000000"/>
-          <w:sz w:val="27"/>
-          <w:szCs w:val="27"/>
-        </w:rPr>
-      </w:pPr>
-      <w:proofErr w:type="spellStart"/>
-      <w:r>
-        <w:rPr>
-          <w:color w:val="000000"/>
-          <w:sz w:val="27"/>
-          <w:szCs w:val="27"/>
-        </w:rPr>
-        <w:t>Ludwin</w:t>
-      </w:r>
-      <w:proofErr w:type="spellEnd"/>
-      <w:r>
-        <w:rPr>
-          <w:color w:val="000000"/>
-          <w:sz w:val="27"/>
-          <w:szCs w:val="27"/>
-        </w:rPr>
-        <w:t xml:space="preserve"> Mayorga</w:t>
-      </w:r>
-    </w:p>
-    <w:p>
-      <w:pPr>
-        <w:pStyle w:val="NormalWeb"/>
-        <w:jc w:val="center"/>
-        <w:rPr>
-          <w:color w:val="000000"/>
-          <w:sz w:val="27"/>
-          <w:szCs w:val="27"/>
-        </w:rPr>
-      </w:pPr>
-      <w:r>
-        <w:rPr>
-          <w:color w:val="000000"/>
-          <w:sz w:val="27"/>
-          <w:szCs w:val="27"/>
-        </w:rPr>
-        <w:t>Juan Pablo Betancourt</w:t>
-      </w:r>
-    </w:p>
-    <w:p>
-      <w:pPr>
-        <w:pStyle w:val="NormalWeb"/>
-        <w:jc w:val="center"/>
-        <w:rPr>
-          <w:color w:val="000000"/>
-          <w:sz w:val="27"/>
-          <w:szCs w:val="27"/>
-        </w:rPr>
-      </w:pPr>
-      <w:r>
-        <w:rPr>
-          <w:color w:val="000000"/>
-          <w:sz w:val="27"/>
-          <w:szCs w:val="27"/>
-        </w:rPr>
-        <w:t xml:space="preserve">Santiago Valbuena </w:t>
-      </w:r>
-      <w:proofErr w:type="spellStart"/>
-      <w:r>
-        <w:rPr>
-          <w:color w:val="000000"/>
-          <w:sz w:val="27"/>
-          <w:szCs w:val="27"/>
-        </w:rPr>
-        <w:t>cabadia</w:t>
-      </w:r>
-      <w:proofErr w:type="spellEnd"/>
-    </w:p>
-    <w:p>
-      <w:pPr>
-        <w:pStyle w:val="NormalWeb"/>
-        <w:jc w:val="center"/>
-        <w:rPr>
-          <w:color w:val="000000"/>
-          <w:sz w:val="27"/>
-          <w:szCs w:val="27"/>
-        </w:rPr>
-      </w:pPr>
-      <w:proofErr w:type="spellStart"/>
-      <w:r>
-        <w:rPr>
-          <w:color w:val="000000"/>
-          <w:sz w:val="27"/>
-          <w:szCs w:val="27"/>
-        </w:rPr>
-        <w:t>Duvan</w:t>
-      </w:r>
-      <w:proofErr w:type="spellEnd"/>
-      <w:r>
-        <w:rPr>
-          <w:color w:val="000000"/>
-          <w:sz w:val="27"/>
-          <w:szCs w:val="27"/>
-        </w:rPr>
-        <w:t xml:space="preserve"> Felipe </w:t>
-      </w:r>
-      <w:proofErr w:type="spellStart"/>
-      <w:r>
-        <w:rPr>
-          <w:color w:val="000000"/>
-          <w:sz w:val="27"/>
-          <w:szCs w:val="27"/>
-        </w:rPr>
-        <w:t>Mendez</w:t>
-      </w:r>
-      <w:proofErr w:type="spellEnd"/>
-    </w:p>
-    <w:p>
-      <w:pPr>
-        <w:pStyle w:val="NormalWeb"/>
-        <w:jc w:val="center"/>
-        <w:rPr>
-          <w:color w:val="000000"/>
-          <w:sz w:val="27"/>
-          <w:szCs w:val="27"/>
-        </w:rPr>
-      </w:pPr>
-      <w:r>
-        <w:rPr>
-          <w:color w:val="000000"/>
-          <w:sz w:val="27"/>
-          <w:szCs w:val="27"/>
-        </w:rPr>
-        <w:t>Cristian Barreto</w:t>
-      </w:r>
-    </w:p>
-    <w:p>
-      <w:pPr>
-        <w:pStyle w:val="NormalWeb"/>
-        <w:jc w:val="center"/>
-        <w:rPr>
-          <w:color w:val="000000"/>
-          <w:sz w:val="27"/>
-          <w:szCs w:val="27"/>
-        </w:rPr>
-      </w:pPr>
-      <w:r>
-        <w:rPr>
-          <w:color w:val="000000"/>
-          <w:sz w:val="27"/>
-          <w:szCs w:val="27"/>
-        </w:rPr>
-        <w:t>Instructor: David Cabezas</w:t>
-      </w:r>
       <w:bookmarkStart w:id="0" w:name="_GoBack"/>
       <w:bookmarkEnd w:id="0"/>
+    </w:p>
+    <w:p>
+      <w:pPr>
+        <w:pStyle w:val="NormalWeb"/>
+        <w:jc w:val="center"/>
+        <w:rPr>
+          <w:color w:val="000000"/>
+          <w:sz w:val="27"/>
+          <w:szCs w:val="27"/>
+        </w:rPr>
+      </w:pPr>
+      <w:r>
+        <w:rPr>
+          <w:color w:val="000000"/>
+          <w:sz w:val="27"/>
+          <w:szCs w:val="27"/>
+        </w:rPr>
+        <w:t>Aprendices:</w:t>
+      </w:r>
+    </w:p>
+    <w:p>
+      <w:pPr>
+        <w:pStyle w:val="NormalWeb"/>
+        <w:jc w:val="center"/>
+        <w:rPr>
+          <w:color w:val="000000"/>
+          <w:sz w:val="27"/>
+          <w:szCs w:val="27"/>
+        </w:rPr>
+      </w:pPr>
+      <w:proofErr w:type="spellStart"/>
+      <w:r>
+        <w:rPr>
+          <w:color w:val="000000"/>
+          <w:sz w:val="27"/>
+          <w:szCs w:val="27"/>
+        </w:rPr>
+        <w:t>Ludwin</w:t>
+      </w:r>
+      <w:proofErr w:type="spellEnd"/>
+      <w:r>
+        <w:rPr>
+          <w:color w:val="000000"/>
+          <w:sz w:val="27"/>
+          <w:szCs w:val="27"/>
+        </w:rPr>
+        <w:t xml:space="preserve"> Mayorga</w:t>
+      </w:r>
+    </w:p>
+    <w:p>
+      <w:pPr>
+        <w:pStyle w:val="NormalWeb"/>
+        <w:jc w:val="center"/>
+        <w:rPr>
+          <w:color w:val="000000"/>
+          <w:sz w:val="27"/>
+          <w:szCs w:val="27"/>
+        </w:rPr>
+      </w:pPr>
+      <w:r>
+        <w:rPr>
+          <w:color w:val="000000"/>
+          <w:sz w:val="27"/>
+          <w:szCs w:val="27"/>
+        </w:rPr>
+        <w:t>Juan Pablo Betancourt</w:t>
+      </w:r>
+    </w:p>
+    <w:p>
+      <w:pPr>
+        <w:pStyle w:val="NormalWeb"/>
+        <w:jc w:val="center"/>
+        <w:rPr>
+          <w:color w:val="000000"/>
+          <w:sz w:val="27"/>
+          <w:szCs w:val="27"/>
+        </w:rPr>
+      </w:pPr>
+      <w:r>
+        <w:rPr>
+          <w:color w:val="000000"/>
+          <w:sz w:val="27"/>
+          <w:szCs w:val="27"/>
+        </w:rPr>
+        <w:t xml:space="preserve">Santiago Valbuena </w:t>
+      </w:r>
+      <w:proofErr w:type="spellStart"/>
+      <w:r>
+        <w:rPr>
+          <w:color w:val="000000"/>
+          <w:sz w:val="27"/>
+          <w:szCs w:val="27"/>
+        </w:rPr>
+        <w:t>cabadia</w:t>
+      </w:r>
+      <w:proofErr w:type="spellEnd"/>
+    </w:p>
+    <w:p>
+      <w:pPr>
+        <w:pStyle w:val="NormalWeb"/>
+        <w:jc w:val="center"/>
+        <w:rPr>
+          <w:color w:val="000000"/>
+          <w:sz w:val="27"/>
+          <w:szCs w:val="27"/>
+        </w:rPr>
+      </w:pPr>
+      <w:proofErr w:type="spellStart"/>
+      <w:r>
+        <w:rPr>
+          <w:color w:val="000000"/>
+          <w:sz w:val="27"/>
+          <w:szCs w:val="27"/>
+        </w:rPr>
+        <w:t>Duvan</w:t>
+      </w:r>
+      <w:proofErr w:type="spellEnd"/>
+      <w:r>
+        <w:rPr>
+          <w:color w:val="000000"/>
+          <w:sz w:val="27"/>
+          <w:szCs w:val="27"/>
+        </w:rPr>
+        <w:t xml:space="preserve"> Felipe </w:t>
+      </w:r>
+      <w:proofErr w:type="spellStart"/>
+      <w:r>
+        <w:rPr>
+          <w:color w:val="000000"/>
+          <w:sz w:val="27"/>
+          <w:szCs w:val="27"/>
+        </w:rPr>
+        <w:t>Mendez</w:t>
+      </w:r>
+      <w:proofErr w:type="spellEnd"/>
+    </w:p>
+    <w:p>
+      <w:pPr>
+        <w:pStyle w:val="NormalWeb"/>
+        <w:jc w:val="center"/>
+        <w:rPr>
+          <w:color w:val="000000"/>
+          <w:sz w:val="27"/>
+          <w:szCs w:val="27"/>
+        </w:rPr>
+      </w:pPr>
+      <w:r>
+        <w:rPr>
+          <w:color w:val="000000"/>
+          <w:sz w:val="27"/>
+          <w:szCs w:val="27"/>
+        </w:rPr>
+        <w:t>Cristian Barreto</w:t>
+      </w:r>
+    </w:p>
+    <w:p>
+      <w:pPr>
+        <w:pStyle w:val="NormalWeb"/>
+        <w:jc w:val="center"/>
+        <w:rPr>
+          <w:color w:val="000000"/>
+          <w:sz w:val="27"/>
+          <w:szCs w:val="27"/>
+        </w:rPr>
+      </w:pPr>
+      <w:r>
+        <w:rPr>
+          <w:color w:val="000000"/>
+          <w:sz w:val="27"/>
+          <w:szCs w:val="27"/>
+        </w:rPr>
+        <w:t>Instructor: David Cabezas</w:t>
+      </w:r>
     </w:p>
     <w:p>
       <w:pPr>

</xml_diff>